<commit_message>
Actualización: mejoras, dependencias y fixes 13-11-2025
</commit_message>
<xml_diff>
--- a/datos.docx
+++ b/datos.docx
@@ -4,7 +4,10 @@
   <w:body>
     <w:p>
       <w:r>
-        <w:t>Esta aplicación es directamente de figma, lo mas reciente esta enfigma,visual es solo para cargar a git</w:t>
+        <w:t xml:space="preserve">Aplicación con cambios en </w:t>
+      </w:r>
+      <w:r>
+        <w:t xml:space="preserve">visual </w:t>
       </w:r>
     </w:p>
     <w:sectPr>

</xml_diff>